<commit_message>
Proyecto: Chat. Subo Chat/TCP Multiusuarios funcional. Sin estilizar.
</commit_message>
<xml_diff>
--- a/AccesoADatos2T/Test_2T_Tajada_Rico_Jonatan.docx
+++ b/AccesoADatos2T/Test_2T_Tajada_Rico_Jonatan.docx
@@ -6762,8 +6762,6 @@
           <w:sz w:val="24"/>
         </w:rPr>
       </w:pPr>
-      <w:bookmarkStart w:id="0" w:name="_GoBack"/>
-      <w:bookmarkEnd w:id="0"/>
     </w:p>
     <w:p>
       <w:pPr>
@@ -16916,20 +16914,18 @@
         <w:spacing w:line="292" w:lineRule="exact"/>
         <w:ind w:left="1442" w:hanging="358"/>
         <w:rPr>
-          <w:b/>
-          <w:color w:val="00B050"/>
-          <w:sz w:val="24"/>
-        </w:rPr>
-      </w:pPr>
-      <w:r>
-        <w:rPr>
-          <w:b/>
-          <w:color w:val="00B050"/>
+          <w:sz w:val="24"/>
+        </w:rPr>
+      </w:pPr>
+      <w:r>
+        <w:rPr>
           <w:spacing w:val="-5"/>
           <w:sz w:val="24"/>
         </w:rPr>
         <w:t>MAP</w:t>
       </w:r>
+      <w:bookmarkStart w:id="0" w:name="_GoBack"/>
+      <w:bookmarkEnd w:id="0"/>
     </w:p>
     <w:p>
       <w:pPr>
@@ -16943,11 +16939,13 @@
         </w:tabs>
         <w:ind w:left="1443" w:hanging="359"/>
         <w:rPr>
-          <w:sz w:val="24"/>
-        </w:rPr>
-      </w:pPr>
-      <w:r>
-        <w:rPr>
+          <w:color w:val="00B050"/>
+          <w:sz w:val="24"/>
+        </w:rPr>
+      </w:pPr>
+      <w:r>
+        <w:rPr>
+          <w:color w:val="00B050"/>
           <w:spacing w:val="-2"/>
           <w:sz w:val="24"/>
         </w:rPr>
@@ -20712,7 +20710,7 @@
         <w:sz w:val="24"/>
         <w:szCs w:val="24"/>
       </w:rPr>
-      <w:t>7</w:t>
+      <w:t>8</w:t>
     </w:r>
     <w:r>
       <w:rPr>

</xml_diff>